<commit_message>
rivisti gantt diagram e aggiunte sezioni al documento
</commit_message>
<xml_diff>
--- a/documents/PPD.docx
+++ b/documents/PPD.docx
@@ -30588,6 +30588,71 @@
           <w:lang w:val="en-US"/>
         </w:rPr>
       </w:pPr>
+    </w:p>
+    <w:p>
+      <w:pPr>
+        <w:rPr>
+          <w:rFonts w:ascii="Century" w:hAnsi="Century" w:cs="Times New Roman"/>
+          <w:b/>
+          <w:i/>
+          <w:sz w:val="28"/>
+          <w:szCs w:val="28"/>
+          <w:lang w:val="en-US"/>
+        </w:rPr>
+      </w:pPr>
+      <w:r>
+        <w:rPr>
+          <w:rFonts w:ascii="Century" w:hAnsi="Century" w:cs="Times New Roman"/>
+          <w:b/>
+          <w:i/>
+          <w:noProof/>
+          <w:sz w:val="28"/>
+          <w:szCs w:val="28"/>
+          <w:lang w:eastAsia="it-IT"/>
+        </w:rPr>
+        <w:lastRenderedPageBreak/>
+        <w:drawing>
+          <wp:inline distT="0" distB="0" distL="0" distR="0">
+            <wp:extent cx="6120130" cy="8536940"/>
+            <wp:effectExtent l="0" t="0" r="0" b="0"/>
+            <wp:docPr id="1" name="Immagine 1"/>
+            <wp:cNvGraphicFramePr>
+              <a:graphicFrameLocks xmlns:a="http://schemas.openxmlformats.org/drawingml/2006/main" noChangeAspect="1"/>
+            </wp:cNvGraphicFramePr>
+            <a:graphic xmlns:a="http://schemas.openxmlformats.org/drawingml/2006/main">
+              <a:graphicData uri="http://schemas.openxmlformats.org/drawingml/2006/picture">
+                <pic:pic xmlns:pic="http://schemas.openxmlformats.org/drawingml/2006/picture">
+                  <pic:nvPicPr>
+                    <pic:cNvPr id="1" name="Gantt PowerEnJoy total.jpg"/>
+                    <pic:cNvPicPr/>
+                  </pic:nvPicPr>
+                  <pic:blipFill>
+                    <a:blip r:embed="rId8">
+                      <a:extLst>
+                        <a:ext uri="{28A0092B-C50C-407E-A947-70E740481C1C}">
+                          <a14:useLocalDpi xmlns:a14="http://schemas.microsoft.com/office/drawing/2010/main" val="0"/>
+                        </a:ext>
+                      </a:extLst>
+                    </a:blip>
+                    <a:stretch>
+                      <a:fillRect/>
+                    </a:stretch>
+                  </pic:blipFill>
+                  <pic:spPr>
+                    <a:xfrm>
+                      <a:off x="0" y="0"/>
+                      <a:ext cx="6120130" cy="8536940"/>
+                    </a:xfrm>
+                    <a:prstGeom prst="rect">
+                      <a:avLst/>
+                    </a:prstGeom>
+                  </pic:spPr>
+                </pic:pic>
+              </a:graphicData>
+            </a:graphic>
+          </wp:inline>
+        </w:drawing>
+      </w:r>
       <w:r>
         <w:rPr>
           <w:rFonts w:ascii="Century" w:hAnsi="Century" w:cs="Times New Roman"/>
@@ -30680,6 +30745,74 @@
     </w:p>
     <w:p>
       <w:pPr>
+        <w:jc w:val="both"/>
+        <w:rPr>
+          <w:rFonts w:ascii="Century" w:hAnsi="Century" w:cs="Times New Roman"/>
+          <w:b/>
+          <w:i/>
+          <w:sz w:val="28"/>
+          <w:szCs w:val="28"/>
+          <w:lang w:val="en-US"/>
+        </w:rPr>
+      </w:pPr>
+      <w:bookmarkStart w:id="3" w:name="_GoBack"/>
+      <w:r>
+        <w:rPr>
+          <w:rFonts w:ascii="Century" w:hAnsi="Century" w:cs="Times New Roman"/>
+          <w:b/>
+          <w:i/>
+          <w:noProof/>
+          <w:sz w:val="28"/>
+          <w:szCs w:val="28"/>
+          <w:lang w:eastAsia="it-IT"/>
+        </w:rPr>
+        <w:lastRenderedPageBreak/>
+        <w:drawing>
+          <wp:inline distT="0" distB="0" distL="0" distR="0">
+            <wp:extent cx="6045835" cy="9072245"/>
+            <wp:effectExtent l="0" t="0" r="0" b="0"/>
+            <wp:docPr id="2" name="Immagine 2"/>
+            <wp:cNvGraphicFramePr>
+              <a:graphicFrameLocks xmlns:a="http://schemas.openxmlformats.org/drawingml/2006/main" noChangeAspect="1"/>
+            </wp:cNvGraphicFramePr>
+            <a:graphic xmlns:a="http://schemas.openxmlformats.org/drawingml/2006/main">
+              <a:graphicData uri="http://schemas.openxmlformats.org/drawingml/2006/picture">
+                <pic:pic xmlns:pic="http://schemas.openxmlformats.org/drawingml/2006/picture">
+                  <pic:nvPicPr>
+                    <pic:cNvPr id="2" name="Gantt PowerEnJoy.jpg"/>
+                    <pic:cNvPicPr/>
+                  </pic:nvPicPr>
+                  <pic:blipFill>
+                    <a:blip r:embed="rId9">
+                      <a:extLst>
+                        <a:ext uri="{28A0092B-C50C-407E-A947-70E740481C1C}">
+                          <a14:useLocalDpi xmlns:a14="http://schemas.microsoft.com/office/drawing/2010/main" val="0"/>
+                        </a:ext>
+                      </a:extLst>
+                    </a:blip>
+                    <a:stretch>
+                      <a:fillRect/>
+                    </a:stretch>
+                  </pic:blipFill>
+                  <pic:spPr>
+                    <a:xfrm>
+                      <a:off x="0" y="0"/>
+                      <a:ext cx="6045835" cy="9072245"/>
+                    </a:xfrm>
+                    <a:prstGeom prst="rect">
+                      <a:avLst/>
+                    </a:prstGeom>
+                  </pic:spPr>
+                </pic:pic>
+              </a:graphicData>
+            </a:graphic>
+          </wp:inline>
+        </w:drawing>
+      </w:r>
+      <w:bookmarkEnd w:id="3"/>
+    </w:p>
+    <w:p>
+      <w:pPr>
         <w:pStyle w:val="Paragrafoelenco"/>
         <w:numPr>
           <w:ilvl w:val="0"/>
@@ -30704,6 +30837,7 @@
           <w:szCs w:val="28"/>
           <w:lang w:val="en-US"/>
         </w:rPr>
+        <w:lastRenderedPageBreak/>
         <w:br w:type="page"/>
       </w:r>
       <w:r>
@@ -30995,8 +31129,6 @@
         </w:rPr>
         <w:t>To manage this last eventuality, the estimation for the hours needed to conclude the project have been overestimated by a 30%.</w:t>
       </w:r>
-      <w:bookmarkStart w:id="3" w:name="_GoBack"/>
-      <w:bookmarkEnd w:id="3"/>
       <w:r>
         <w:rPr>
           <w:rFonts w:ascii="Century" w:hAnsi="Century" w:cs="Times New Roman"/>
@@ -31268,7 +31400,7 @@
                     <pic:cNvPicPr/>
                   </pic:nvPicPr>
                   <pic:blipFill>
-                    <a:blip r:embed="rId8"/>
+                    <a:blip r:embed="rId10"/>
                     <a:stretch>
                       <a:fillRect/>
                     </a:stretch>
@@ -31290,8 +31422,8 @@
       </w:r>
     </w:p>
     <w:sectPr>
-      <w:headerReference w:type="default" r:id="rId9"/>
-      <w:footerReference w:type="default" r:id="rId10"/>
+      <w:headerReference w:type="default" r:id="rId11"/>
+      <w:footerReference w:type="default" r:id="rId12"/>
       <w:pgSz w:w="11906" w:h="16838"/>
       <w:pgMar w:top="1417" w:right="1134" w:bottom="1134" w:left="1134" w:header="708" w:footer="708" w:gutter="0"/>
       <w:cols w:space="708"/>
@@ -37927,7 +38059,7 @@
 </file>
 
 <file path=customXml/itemProps1.xml><?xml version="1.0" encoding="utf-8"?>
-<ds:datastoreItem xmlns:ds="http://schemas.openxmlformats.org/officeDocument/2006/customXml" ds:itemID="{BA5B6680-659B-4E50-A060-270F0B830939}">
+<ds:datastoreItem xmlns:ds="http://schemas.openxmlformats.org/officeDocument/2006/customXml" ds:itemID="{CE5F0884-F975-44A5-8E91-DCEA693E63FE}">
   <ds:schemaRefs>
     <ds:schemaRef ds:uri="http://schemas.openxmlformats.org/officeDocument/2006/bibliography"/>
   </ds:schemaRefs>

</xml_diff>